<commit_message>
Updated Gameplay Flow Chart
</commit_message>
<xml_diff>
--- a/Dawn Approaches GDD .docx
+++ b/Dawn Approaches GDD .docx
@@ -3485,7 +3485,7 @@
       <w:pPr>
         <w:numPr>
           <w:ilvl w:val="0"/>
-          <w:numId w:val="27"/>
+          <w:numId w:val="28"/>
         </w:numPr>
         <w:spacing w:line="360" w:lineRule="auto"/>
         <w:ind w:left="1440" w:hanging="360"/>
@@ -4855,7 +4855,7 @@
       <w:pPr>
         <w:numPr>
           <w:ilvl w:val="0"/>
-          <w:numId w:val="25"/>
+          <w:numId w:val="26"/>
         </w:numPr>
         <w:spacing w:line="360" w:lineRule="auto"/>
         <w:ind w:left="720" w:hanging="360"/>
@@ -4910,7 +4910,7 @@
       <w:pPr>
         <w:numPr>
           <w:ilvl w:val="0"/>
-          <w:numId w:val="23"/>
+          <w:numId w:val="24"/>
         </w:numPr>
         <w:spacing w:line="360" w:lineRule="auto"/>
         <w:ind w:left="720" w:hanging="360"/>
@@ -4936,7 +4936,7 @@
       <w:pPr>
         <w:numPr>
           <w:ilvl w:val="0"/>
-          <w:numId w:val="23"/>
+          <w:numId w:val="24"/>
         </w:numPr>
         <w:spacing w:line="360" w:lineRule="auto"/>
         <w:ind w:left="720" w:hanging="360"/>
@@ -4962,7 +4962,7 @@
       <w:pPr>
         <w:numPr>
           <w:ilvl w:val="0"/>
-          <w:numId w:val="23"/>
+          <w:numId w:val="24"/>
         </w:numPr>
         <w:spacing w:line="360" w:lineRule="auto"/>
         <w:ind w:left="720" w:hanging="360"/>
@@ -4988,7 +4988,7 @@
       <w:pPr>
         <w:numPr>
           <w:ilvl w:val="0"/>
-          <w:numId w:val="23"/>
+          <w:numId w:val="24"/>
         </w:numPr>
         <w:spacing w:line="360" w:lineRule="auto"/>
         <w:ind w:left="720" w:hanging="360"/>
@@ -5014,7 +5014,7 @@
       <w:pPr>
         <w:numPr>
           <w:ilvl w:val="0"/>
-          <w:numId w:val="23"/>
+          <w:numId w:val="24"/>
         </w:numPr>
         <w:spacing w:line="360" w:lineRule="auto"/>
         <w:ind w:left="720" w:hanging="360"/>
@@ -5050,7 +5050,7 @@
       <w:pPr>
         <w:numPr>
           <w:ilvl w:val="0"/>
-          <w:numId w:val="23"/>
+          <w:numId w:val="24"/>
         </w:numPr>
         <w:spacing w:line="360" w:lineRule="auto"/>
         <w:ind w:left="720" w:hanging="360"/>
@@ -5201,7 +5201,7 @@
         </w:rPr>
         <w:drawing>
           <wp:inline distB="114300" distT="114300" distL="114300" distR="114300">
-            <wp:extent cx="5734050" cy="3733800"/>
+            <wp:extent cx="5734050" cy="3746500"/>
             <wp:effectExtent b="0" l="0" r="0" t="0"/>
             <wp:docPr id="1" name="image1.jpg"/>
             <a:graphic>
@@ -5221,7 +5221,7 @@
                   <pic:spPr>
                     <a:xfrm>
                       <a:off x="0" y="0"/>
-                      <a:ext cx="5734050" cy="3733800"/>
+                      <a:ext cx="5734050" cy="3746500"/>
                     </a:xfrm>
                     <a:prstGeom prst="rect"/>
                     <a:ln/>
@@ -5257,7 +5257,7 @@
       <w:pPr>
         <w:numPr>
           <w:ilvl w:val="0"/>
-          <w:numId w:val="28"/>
+          <w:numId w:val="29"/>
         </w:numPr>
         <w:spacing w:line="360" w:lineRule="auto"/>
         <w:ind w:left="720" w:hanging="360"/>
@@ -5280,7 +5280,7 @@
       <w:pPr>
         <w:numPr>
           <w:ilvl w:val="0"/>
-          <w:numId w:val="28"/>
+          <w:numId w:val="29"/>
         </w:numPr>
         <w:spacing w:line="360" w:lineRule="auto"/>
         <w:ind w:left="720" w:hanging="360"/>
@@ -5337,7 +5337,7 @@
       <w:pPr>
         <w:numPr>
           <w:ilvl w:val="0"/>
-          <w:numId w:val="28"/>
+          <w:numId w:val="29"/>
         </w:numPr>
         <w:spacing w:line="360" w:lineRule="auto"/>
         <w:ind w:left="720" w:hanging="360"/>
@@ -5353,31 +5353,14 @@
           <w:szCs w:val="24"/>
           <w:rtl w:val="0"/>
         </w:rPr>
-        <w:t xml:space="preserve">Player must leave the room or hide from Caretaker; failing to do so will force the player back to sleep from the gas Caretaker emits and the game restarts. If this happens, the player keeps the key (</w:t>
-      </w:r>
-      <w:r>
-        <w:rPr>
-          <w:b w:val="1"/>
-          <w:sz w:val="24"/>
-          <w:szCs w:val="24"/>
-          <w:rtl w:val="0"/>
-        </w:rPr>
-        <w:t xml:space="preserve">does this loop mechanic here makes sense)</w:t>
-      </w:r>
-      <w:r>
-        <w:rPr>
-          <w:sz w:val="24"/>
-          <w:szCs w:val="24"/>
-          <w:rtl w:val="0"/>
-        </w:rPr>
-        <w:t xml:space="preserve"> and opening the door will trigger the Caretaker to come after the player. The door appears heavy and reinforced, so opening it will make a huge creak sound triggering the Caretaker. If the game doesn’t restart gameplay will be allowed out of the room normally.</w:t>
+        <w:t xml:space="preserve">Player must leave the room or hide from Caretaker; failing to do so will force the player back to sleep from the gas Caretaker emits and the game restarts. If this happens, the player keeps the key and opening the door will trigger the Caretaker to come after the player. The door appears heavy and reinforced, so opening it will make a huge creak sound triggering the Caretaker. If the game doesn’t restart gameplay will be allowed out of the room normally.</w:t>
       </w:r>
     </w:p>
     <w:p>
       <w:pPr>
         <w:numPr>
           <w:ilvl w:val="0"/>
-          <w:numId w:val="28"/>
+          <w:numId w:val="29"/>
         </w:numPr>
         <w:spacing w:line="360" w:lineRule="auto"/>
         <w:ind w:left="720" w:hanging="360"/>
@@ -5414,7 +5397,7 @@
       <w:pPr>
         <w:numPr>
           <w:ilvl w:val="0"/>
-          <w:numId w:val="28"/>
+          <w:numId w:val="29"/>
         </w:numPr>
         <w:spacing w:line="360" w:lineRule="auto"/>
         <w:ind w:left="720" w:hanging="360"/>
@@ -5464,7 +5447,7 @@
       <w:pPr>
         <w:numPr>
           <w:ilvl w:val="0"/>
-          <w:numId w:val="28"/>
+          <w:numId w:val="29"/>
         </w:numPr>
         <w:spacing w:line="360" w:lineRule="auto"/>
         <w:ind w:left="720" w:hanging="360"/>
@@ -5487,7 +5470,7 @@
       <w:pPr>
         <w:numPr>
           <w:ilvl w:val="0"/>
-          <w:numId w:val="28"/>
+          <w:numId w:val="29"/>
         </w:numPr>
         <w:spacing w:line="360" w:lineRule="auto"/>
         <w:ind w:left="720" w:hanging="360"/>
@@ -5510,7 +5493,7 @@
       <w:pPr>
         <w:numPr>
           <w:ilvl w:val="0"/>
-          <w:numId w:val="28"/>
+          <w:numId w:val="29"/>
         </w:numPr>
         <w:spacing w:line="360" w:lineRule="auto"/>
         <w:ind w:left="720" w:hanging="360"/>
@@ -5533,7 +5516,7 @@
       <w:pPr>
         <w:numPr>
           <w:ilvl w:val="0"/>
-          <w:numId w:val="28"/>
+          <w:numId w:val="29"/>
         </w:numPr>
         <w:spacing w:line="360" w:lineRule="auto"/>
         <w:ind w:left="720" w:hanging="360"/>
@@ -5575,7 +5558,7 @@
       <w:pPr>
         <w:numPr>
           <w:ilvl w:val="0"/>
-          <w:numId w:val="28"/>
+          <w:numId w:val="29"/>
         </w:numPr>
         <w:spacing w:line="360" w:lineRule="auto"/>
         <w:ind w:left="720" w:hanging="360"/>
@@ -5632,7 +5615,7 @@
       <w:pPr>
         <w:numPr>
           <w:ilvl w:val="0"/>
-          <w:numId w:val="28"/>
+          <w:numId w:val="29"/>
         </w:numPr>
         <w:spacing w:line="360" w:lineRule="auto"/>
         <w:ind w:left="720" w:hanging="360"/>
@@ -5672,7 +5655,7 @@
       <w:pPr>
         <w:numPr>
           <w:ilvl w:val="0"/>
-          <w:numId w:val="28"/>
+          <w:numId w:val="29"/>
         </w:numPr>
         <w:spacing w:line="360" w:lineRule="auto"/>
         <w:ind w:left="720" w:hanging="360"/>
@@ -5704,7 +5687,7 @@
       <w:pPr>
         <w:numPr>
           <w:ilvl w:val="0"/>
-          <w:numId w:val="28"/>
+          <w:numId w:val="29"/>
         </w:numPr>
         <w:spacing w:line="360" w:lineRule="auto"/>
         <w:ind w:left="720" w:hanging="360"/>
@@ -5727,7 +5710,7 @@
       <w:pPr>
         <w:numPr>
           <w:ilvl w:val="0"/>
-          <w:numId w:val="28"/>
+          <w:numId w:val="29"/>
         </w:numPr>
         <w:spacing w:line="360" w:lineRule="auto"/>
         <w:ind w:left="720" w:hanging="360"/>
@@ -5750,7 +5733,7 @@
       <w:pPr>
         <w:numPr>
           <w:ilvl w:val="0"/>
-          <w:numId w:val="28"/>
+          <w:numId w:val="29"/>
         </w:numPr>
         <w:spacing w:line="360" w:lineRule="auto"/>
         <w:ind w:left="720" w:hanging="360"/>
@@ -5773,7 +5756,7 @@
       <w:pPr>
         <w:numPr>
           <w:ilvl w:val="0"/>
-          <w:numId w:val="28"/>
+          <w:numId w:val="29"/>
         </w:numPr>
         <w:spacing w:line="360" w:lineRule="auto"/>
         <w:ind w:left="720" w:hanging="360"/>
@@ -5813,7 +5796,7 @@
       <w:pPr>
         <w:numPr>
           <w:ilvl w:val="0"/>
-          <w:numId w:val="28"/>
+          <w:numId w:val="29"/>
         </w:numPr>
         <w:spacing w:line="360" w:lineRule="auto"/>
         <w:ind w:left="720" w:hanging="360"/>
@@ -5853,7 +5836,7 @@
       <w:pPr>
         <w:numPr>
           <w:ilvl w:val="0"/>
-          <w:numId w:val="28"/>
+          <w:numId w:val="29"/>
         </w:numPr>
         <w:spacing w:line="360" w:lineRule="auto"/>
         <w:ind w:left="720" w:hanging="360"/>
@@ -5885,7 +5868,7 @@
       <w:pPr>
         <w:numPr>
           <w:ilvl w:val="0"/>
-          <w:numId w:val="28"/>
+          <w:numId w:val="29"/>
         </w:numPr>
         <w:spacing w:line="360" w:lineRule="auto"/>
         <w:ind w:left="720" w:hanging="360"/>
@@ -6230,7 +6213,7 @@
       <w:pPr>
         <w:numPr>
           <w:ilvl w:val="0"/>
-          <w:numId w:val="24"/>
+          <w:numId w:val="25"/>
         </w:numPr>
         <w:spacing w:line="360" w:lineRule="auto"/>
         <w:ind w:left="720" w:hanging="360"/>
@@ -6249,7 +6232,7 @@
       <w:pPr>
         <w:numPr>
           <w:ilvl w:val="0"/>
-          <w:numId w:val="24"/>
+          <w:numId w:val="25"/>
         </w:numPr>
         <w:spacing w:line="360" w:lineRule="auto"/>
         <w:ind w:left="720" w:hanging="360"/>
@@ -6268,7 +6251,7 @@
       <w:pPr>
         <w:numPr>
           <w:ilvl w:val="0"/>
-          <w:numId w:val="24"/>
+          <w:numId w:val="25"/>
         </w:numPr>
         <w:spacing w:line="360" w:lineRule="auto"/>
         <w:ind w:left="720" w:hanging="360"/>
@@ -7359,7 +7342,7 @@
       <w:pPr>
         <w:numPr>
           <w:ilvl w:val="0"/>
-          <w:numId w:val="29"/>
+          <w:numId w:val="30"/>
         </w:numPr>
         <w:spacing w:line="360" w:lineRule="auto"/>
         <w:ind w:left="720" w:hanging="360"/>
@@ -7382,7 +7365,7 @@
       <w:pPr>
         <w:numPr>
           <w:ilvl w:val="0"/>
-          <w:numId w:val="29"/>
+          <w:numId w:val="30"/>
         </w:numPr>
         <w:spacing w:line="360" w:lineRule="auto"/>
         <w:ind w:left="720" w:hanging="360"/>
@@ -7647,7 +7630,7 @@
       <w:pPr>
         <w:numPr>
           <w:ilvl w:val="0"/>
-          <w:numId w:val="22"/>
+          <w:numId w:val="23"/>
         </w:numPr>
         <w:spacing w:line="360" w:lineRule="auto"/>
         <w:ind w:left="720" w:hanging="360"/>
@@ -7670,7 +7653,7 @@
       <w:pPr>
         <w:numPr>
           <w:ilvl w:val="0"/>
-          <w:numId w:val="22"/>
+          <w:numId w:val="23"/>
         </w:numPr>
         <w:spacing w:line="360" w:lineRule="auto"/>
         <w:ind w:left="720" w:hanging="360"/>
@@ -7715,7 +7698,7 @@
       <w:pPr>
         <w:numPr>
           <w:ilvl w:val="0"/>
-          <w:numId w:val="30"/>
+          <w:numId w:val="31"/>
         </w:numPr>
         <w:spacing w:line="360" w:lineRule="auto"/>
         <w:ind w:left="720" w:hanging="360"/>
@@ -7756,7 +7739,7 @@
       <w:pPr>
         <w:numPr>
           <w:ilvl w:val="0"/>
-          <w:numId w:val="30"/>
+          <w:numId w:val="31"/>
         </w:numPr>
         <w:spacing w:line="360" w:lineRule="auto"/>
         <w:ind w:left="720" w:hanging="360"/>
@@ -7780,7 +7763,7 @@
       <w:pPr>
         <w:numPr>
           <w:ilvl w:val="0"/>
-          <w:numId w:val="30"/>
+          <w:numId w:val="31"/>
         </w:numPr>
         <w:spacing w:line="360" w:lineRule="auto"/>
         <w:ind w:left="720" w:hanging="360"/>
@@ -7978,7 +7961,7 @@
           <w:szCs w:val="24"/>
           <w:rtl w:val="0"/>
         </w:rPr>
-        <w:t xml:space="preserve">Key Areas</w:t>
+        <w:t xml:space="preserve">Key Levels</w:t>
       </w:r>
     </w:p>
     <w:p>
@@ -8768,7 +8751,7 @@
       <w:pPr>
         <w:numPr>
           <w:ilvl w:val="0"/>
-          <w:numId w:val="26"/>
+          <w:numId w:val="27"/>
         </w:numPr>
         <w:spacing w:line="360" w:lineRule="auto"/>
         <w:ind w:left="720" w:hanging="360"/>
@@ -8791,7 +8774,7 @@
       <w:pPr>
         <w:numPr>
           <w:ilvl w:val="0"/>
-          <w:numId w:val="26"/>
+          <w:numId w:val="27"/>
         </w:numPr>
         <w:spacing w:line="360" w:lineRule="auto"/>
         <w:ind w:left="720" w:hanging="360"/>
@@ -8814,7 +8797,7 @@
       <w:pPr>
         <w:numPr>
           <w:ilvl w:val="0"/>
-          <w:numId w:val="26"/>
+          <w:numId w:val="27"/>
         </w:numPr>
         <w:spacing w:line="360" w:lineRule="auto"/>
         <w:ind w:left="720" w:hanging="360"/>
@@ -8837,7 +8820,7 @@
       <w:pPr>
         <w:numPr>
           <w:ilvl w:val="0"/>
-          <w:numId w:val="26"/>
+          <w:numId w:val="27"/>
         </w:numPr>
         <w:spacing w:line="360" w:lineRule="auto"/>
         <w:ind w:left="720" w:hanging="360"/>
@@ -8860,7 +8843,7 @@
       <w:pPr>
         <w:numPr>
           <w:ilvl w:val="0"/>
-          <w:numId w:val="26"/>
+          <w:numId w:val="27"/>
         </w:numPr>
         <w:spacing w:line="360" w:lineRule="auto"/>
         <w:ind w:left="720" w:hanging="360"/>
@@ -8883,7 +8866,7 @@
       <w:pPr>
         <w:numPr>
           <w:ilvl w:val="0"/>
-          <w:numId w:val="26"/>
+          <w:numId w:val="27"/>
         </w:numPr>
         <w:spacing w:line="360" w:lineRule="auto"/>
         <w:ind w:left="720" w:hanging="360"/>
@@ -8906,7 +8889,7 @@
       <w:pPr>
         <w:numPr>
           <w:ilvl w:val="0"/>
-          <w:numId w:val="26"/>
+          <w:numId w:val="27"/>
         </w:numPr>
         <w:spacing w:line="360" w:lineRule="auto"/>
         <w:ind w:left="720" w:hanging="360"/>
@@ -9212,11 +9195,20 @@
       </w:pPr>
       <w:r>
         <w:rPr>
-          <w:sz w:val="24"/>
-          <w:szCs w:val="24"/>
-          <w:rtl w:val="0"/>
-        </w:rPr>
-        <w:t xml:space="preserve">Ending 1 Soundtrack (</w:t>
+          <w:b w:val="1"/>
+          <w:sz w:val="24"/>
+          <w:szCs w:val="24"/>
+          <w:rtl w:val="0"/>
+        </w:rPr>
+        <w:t xml:space="preserve">Ending 1</w:t>
+      </w:r>
+      <w:r>
+        <w:rPr>
+          <w:sz w:val="24"/>
+          <w:szCs w:val="24"/>
+          <w:rtl w:val="0"/>
+        </w:rPr>
+        <w:t xml:space="preserve"> Soundtrack (</w:t>
       </w:r>
       <w:hyperlink r:id="rId14">
         <w:r>
@@ -9256,7 +9248,7 @@
           <w:szCs w:val="24"/>
           <w:rtl w:val="0"/>
         </w:rPr>
-        <w:t xml:space="preserve"> ; </w:t>
+        <w:t xml:space="preserve"> )</w:t>
       </w:r>
     </w:p>
     <w:p>
@@ -9275,11 +9267,20 @@
       </w:pPr>
       <w:r>
         <w:rPr>
-          <w:sz w:val="24"/>
-          <w:szCs w:val="24"/>
-          <w:rtl w:val="0"/>
-        </w:rPr>
-        <w:t xml:space="preserve">Ending 2 Soundtrack ( </w:t>
+          <w:b w:val="1"/>
+          <w:sz w:val="24"/>
+          <w:szCs w:val="24"/>
+          <w:rtl w:val="0"/>
+        </w:rPr>
+        <w:t xml:space="preserve">Ending 2 </w:t>
+      </w:r>
+      <w:r>
+        <w:rPr>
+          <w:sz w:val="24"/>
+          <w:szCs w:val="24"/>
+          <w:rtl w:val="0"/>
+        </w:rPr>
+        <w:t xml:space="preserve">Soundtrack ( </w:t>
       </w:r>
       <w:hyperlink r:id="rId16">
         <w:r>
@@ -9315,8 +9316,11 @@
       </w:hyperlink>
       <w:r>
         <w:rPr>
-          <w:rtl w:val="0"/>
-        </w:rPr>
+          <w:sz w:val="24"/>
+          <w:szCs w:val="24"/>
+          <w:rtl w:val="0"/>
+        </w:rPr>
+        <w:t xml:space="preserve"> )</w:t>
       </w:r>
     </w:p>
     <w:p>
@@ -9335,11 +9339,20 @@
       </w:pPr>
       <w:r>
         <w:rPr>
-          <w:sz w:val="24"/>
-          <w:szCs w:val="24"/>
-          <w:rtl w:val="0"/>
-        </w:rPr>
-        <w:t xml:space="preserve">Menu Soundtrack (</w:t>
+          <w:b w:val="1"/>
+          <w:sz w:val="24"/>
+          <w:szCs w:val="24"/>
+          <w:rtl w:val="0"/>
+        </w:rPr>
+        <w:t xml:space="preserve">Menu</w:t>
+      </w:r>
+      <w:r>
+        <w:rPr>
+          <w:sz w:val="24"/>
+          <w:szCs w:val="24"/>
+          <w:rtl w:val="0"/>
+        </w:rPr>
+        <w:t xml:space="preserve"> Soundtrack (</w:t>
       </w:r>
       <w:hyperlink r:id="rId18">
         <w:r>
@@ -9380,7 +9393,97 @@
           <w:szCs w:val="24"/>
           <w:rtl w:val="0"/>
         </w:rPr>
-        <w:t xml:space="preserve">; ← note: doesn’t need to be guitar based, just note the feeling.</w:t>
+        <w:t xml:space="preserve">; ← note: doesn’t need to be guitar based, just note the feeling. </w:t>
+      </w:r>
+      <w:r>
+        <w:rPr>
+          <w:b w:val="1"/>
+          <w:sz w:val="24"/>
+          <w:szCs w:val="24"/>
+          <w:rtl w:val="0"/>
+        </w:rPr>
+        <w:t xml:space="preserve">(more ambient theme to it instead of composed track?)</w:t>
+      </w:r>
+    </w:p>
+    <w:p>
+      <w:pPr>
+        <w:spacing w:line="360" w:lineRule="auto"/>
+        <w:ind w:left="720" w:firstLine="0"/>
+        <w:rPr>
+          <w:sz w:val="24"/>
+          <w:szCs w:val="24"/>
+        </w:rPr>
+      </w:pPr>
+      <w:r>
+        <w:rPr>
+          <w:sz w:val="24"/>
+          <w:szCs w:val="24"/>
+          <w:rtl w:val="0"/>
+        </w:rPr>
+        <w:t xml:space="preserve">Orchestration Interactive Gameplay key points and triggers?</w:t>
+      </w:r>
+    </w:p>
+    <w:p>
+      <w:pPr>
+        <w:spacing w:line="360" w:lineRule="auto"/>
+        <w:ind w:left="720" w:firstLine="0"/>
+        <w:rPr>
+          <w:sz w:val="24"/>
+          <w:szCs w:val="24"/>
+        </w:rPr>
+      </w:pPr>
+      <w:r>
+        <w:rPr>
+          <w:sz w:val="24"/>
+          <w:szCs w:val="24"/>
+          <w:rtl w:val="0"/>
+        </w:rPr>
+        <w:t xml:space="preserve">Link the scoring throughout the soundtracks (ref drawing) </w:t>
+      </w:r>
+      <w:r>
+        <w:rPr>
+          <w:rtl w:val="0"/>
+        </w:rPr>
+      </w:r>
+    </w:p>
+    <w:p>
+      <w:pPr>
+        <w:spacing w:line="360" w:lineRule="auto"/>
+        <w:ind w:firstLine="720"/>
+        <w:jc w:val="both"/>
+        <w:rPr/>
+      </w:pPr>
+      <w:r>
+        <w:rPr>
+          <w:rtl w:val="0"/>
+        </w:rPr>
+      </w:r>
+    </w:p>
+    <w:p>
+      <w:pPr>
+        <w:numPr>
+          <w:ilvl w:val="0"/>
+          <w:numId w:val="22"/>
+        </w:numPr>
+        <w:spacing w:line="360" w:lineRule="auto"/>
+        <w:ind w:left="1440" w:hanging="360"/>
+        <w:jc w:val="both"/>
+        <w:rPr>
+          <w:b w:val="1"/>
+          <w:sz w:val="28"/>
+          <w:szCs w:val="28"/>
+        </w:rPr>
+      </w:pPr>
+      <w:r>
+        <w:rPr>
+          <w:sz w:val="24"/>
+          <w:szCs w:val="24"/>
+          <w:rtl w:val="0"/>
+        </w:rPr>
+        <w:t xml:space="preserve">Bas has a voice actor?</w:t>
+      </w:r>
+      <w:r>
+        <w:br w:type="page"/>
       </w:r>
       <w:r>
         <w:rPr>
@@ -9396,12 +9499,106 @@
         <w:jc w:val="center"/>
         <w:rPr>
           <w:b w:val="1"/>
+          <w:sz w:val="24"/>
+          <w:szCs w:val="24"/>
+        </w:rPr>
+      </w:pPr>
+      <w:bookmarkStart w:colFirst="0" w:colLast="0" w:name="_3l3w4rlqzqop" w:id="28"/>
+      <w:bookmarkEnd w:id="28"/>
+      <w:r>
+        <w:rPr>
+          <w:b w:val="1"/>
           <w:sz w:val="28"/>
           <w:szCs w:val="28"/>
-        </w:rPr>
-      </w:pPr>
-      <w:bookmarkStart w:colFirst="0" w:colLast="0" w:name="_ufnsbd3maoc" w:id="28"/>
-      <w:bookmarkEnd w:id="28"/>
+          <w:rtl w:val="0"/>
+        </w:rPr>
+        <w:t xml:space="preserve">Technical Description</w:t>
+      </w:r>
+      <w:r>
+        <w:rPr>
+          <w:b w:val="1"/>
+          <w:sz w:val="24"/>
+          <w:szCs w:val="24"/>
+          <w:rtl w:val="0"/>
+        </w:rPr>
+        <w:t xml:space="preserve">  (revisioning)</w:t>
+      </w:r>
+    </w:p>
+    <w:p>
+      <w:pPr>
+        <w:spacing w:line="360" w:lineRule="auto"/>
+        <w:rPr>
+          <w:b w:val="1"/>
+          <w:sz w:val="24"/>
+          <w:szCs w:val="24"/>
+        </w:rPr>
+      </w:pPr>
+      <w:r>
+        <w:rPr>
+          <w:rtl w:val="0"/>
+        </w:rPr>
+      </w:r>
+    </w:p>
+    <w:p>
+      <w:pPr>
+        <w:spacing w:line="360" w:lineRule="auto"/>
+        <w:jc w:val="both"/>
+        <w:rPr>
+          <w:sz w:val="24"/>
+          <w:szCs w:val="24"/>
+        </w:rPr>
+      </w:pPr>
+      <w:r>
+        <w:rPr>
+          <w:sz w:val="24"/>
+          <w:szCs w:val="24"/>
+          <w:rtl w:val="0"/>
+        </w:rPr>
+        <w:t xml:space="preserve">The game will be developed in the game engine Unity version 2019.1.14f, will use the audio engine FMOD Studio, and will target PC platform. </w:t>
+      </w:r>
+    </w:p>
+    <w:p>
+      <w:pPr>
+        <w:spacing w:line="360" w:lineRule="auto"/>
+        <w:jc w:val="both"/>
+        <w:rPr>
+          <w:sz w:val="24"/>
+          <w:szCs w:val="24"/>
+        </w:rPr>
+      </w:pPr>
+      <w:r>
+        <w:rPr>
+          <w:sz w:val="24"/>
+          <w:szCs w:val="24"/>
+          <w:rtl w:val="0"/>
+        </w:rPr>
+        <w:t xml:space="preserve">For online colabing, will use Github repository.</w:t>
+      </w:r>
+    </w:p>
+    <w:p>
+      <w:pPr>
+        <w:spacing w:line="360" w:lineRule="auto"/>
+        <w:rPr>
+          <w:b w:val="1"/>
+          <w:sz w:val="24"/>
+          <w:szCs w:val="24"/>
+        </w:rPr>
+      </w:pPr>
+      <w:r>
+        <w:rPr>
+          <w:rtl w:val="0"/>
+        </w:rPr>
+      </w:r>
+    </w:p>
+    <w:p>
+      <w:pPr>
+        <w:spacing w:line="360" w:lineRule="auto"/>
+        <w:rPr>
+          <w:b w:val="1"/>
+          <w:sz w:val="24"/>
+          <w:szCs w:val="24"/>
+        </w:rPr>
+      </w:pPr>
       <w:r>
         <w:br w:type="page"/>
       </w:r>
@@ -9419,102 +9616,73 @@
         <w:jc w:val="center"/>
         <w:rPr>
           <w:b w:val="1"/>
-          <w:sz w:val="24"/>
-          <w:szCs w:val="24"/>
-        </w:rPr>
-      </w:pPr>
-      <w:bookmarkStart w:colFirst="0" w:colLast="0" w:name="_3l3w4rlqzqop" w:id="29"/>
-      <w:bookmarkEnd w:id="29"/>
-      <w:r>
-        <w:rPr>
-          <w:b w:val="1"/>
           <w:sz w:val="28"/>
           <w:szCs w:val="28"/>
-          <w:rtl w:val="0"/>
-        </w:rPr>
-        <w:t xml:space="preserve">Technical Description</w:t>
-      </w:r>
-      <w:r>
-        <w:rPr>
-          <w:b w:val="1"/>
-          <w:sz w:val="24"/>
-          <w:szCs w:val="24"/>
-          <w:rtl w:val="0"/>
-        </w:rPr>
-        <w:t xml:space="preserve">  (revisioning)</w:t>
-      </w:r>
-    </w:p>
-    <w:p>
-      <w:pPr>
-        <w:spacing w:line="360" w:lineRule="auto"/>
-        <w:rPr>
-          <w:b w:val="1"/>
-          <w:sz w:val="24"/>
-          <w:szCs w:val="24"/>
-        </w:rPr>
-      </w:pPr>
-      <w:r>
-        <w:rPr>
-          <w:rtl w:val="0"/>
-        </w:rPr>
-      </w:r>
-    </w:p>
-    <w:p>
-      <w:pPr>
-        <w:spacing w:line="360" w:lineRule="auto"/>
-        <w:jc w:val="both"/>
-        <w:rPr>
-          <w:sz w:val="24"/>
-          <w:szCs w:val="24"/>
-        </w:rPr>
-      </w:pPr>
-      <w:r>
-        <w:rPr>
-          <w:sz w:val="24"/>
-          <w:szCs w:val="24"/>
-          <w:rtl w:val="0"/>
-        </w:rPr>
-        <w:t xml:space="preserve">The game will be developed in the game engine Unity version 2019.1.14f, will use the audio engine FMOD Studio, and will target PC platform. </w:t>
-      </w:r>
-    </w:p>
-    <w:p>
-      <w:pPr>
-        <w:spacing w:line="360" w:lineRule="auto"/>
-        <w:jc w:val="both"/>
-        <w:rPr>
-          <w:sz w:val="24"/>
-          <w:szCs w:val="24"/>
-        </w:rPr>
-      </w:pPr>
-      <w:r>
-        <w:rPr>
-          <w:sz w:val="24"/>
-          <w:szCs w:val="24"/>
-          <w:rtl w:val="0"/>
-        </w:rPr>
-        <w:t xml:space="preserve">For online colabing, will use Github repository.</w:t>
-      </w:r>
-    </w:p>
-    <w:p>
-      <w:pPr>
-        <w:spacing w:line="360" w:lineRule="auto"/>
-        <w:rPr>
-          <w:b w:val="1"/>
-          <w:sz w:val="24"/>
-          <w:szCs w:val="24"/>
-        </w:rPr>
-      </w:pPr>
-      <w:r>
-        <w:rPr>
-          <w:rtl w:val="0"/>
-        </w:rPr>
-      </w:r>
-    </w:p>
-    <w:p>
-      <w:pPr>
-        <w:spacing w:line="360" w:lineRule="auto"/>
-        <w:rPr>
-          <w:b w:val="1"/>
+        </w:rPr>
+      </w:pPr>
+      <w:bookmarkStart w:colFirst="0" w:colLast="0" w:name="_vv5si8589y5j" w:id="29"/>
+      <w:bookmarkEnd w:id="29"/>
+      <w:r>
+        <w:rPr>
+          <w:b w:val="1"/>
+          <w:sz w:val="28"/>
+          <w:szCs w:val="28"/>
+          <w:rtl w:val="0"/>
+        </w:rPr>
+        <w:t xml:space="preserve">Marketing </w:t>
+      </w:r>
+    </w:p>
+    <w:p>
+      <w:pPr>
+        <w:spacing w:line="360" w:lineRule="auto"/>
+        <w:rPr>
+          <w:sz w:val="24"/>
+          <w:szCs w:val="24"/>
+        </w:rPr>
+      </w:pPr>
+      <w:r>
+        <w:rPr>
+          <w:rtl w:val="0"/>
+        </w:rPr>
+      </w:r>
+    </w:p>
+    <w:p>
+      <w:pPr>
+        <w:spacing w:line="360" w:lineRule="auto"/>
+        <w:jc w:val="both"/>
+        <w:rPr>
+          <w:sz w:val="24"/>
+          <w:szCs w:val="24"/>
+        </w:rPr>
+      </w:pPr>
+      <w:r>
+        <w:rPr>
+          <w:sz w:val="24"/>
+          <w:szCs w:val="24"/>
+          <w:rtl w:val="0"/>
+        </w:rPr>
+        <w:t xml:space="preserve"> Once the game reaches a state of being playable, it should be made available to testers to provide feedback and balancing issues. It will be uploaded to indie websites, such as Itch.io; gamejolt.com; indiedb.com. We will use social networks to spread out the word and game details such as www.develteam.com</w:t>
+      </w:r>
+    </w:p>
+    <w:p>
+      <w:pPr>
+        <w:spacing w:line="360" w:lineRule="auto"/>
+        <w:rPr>
+          <w:b w:val="1"/>
+          <w:sz w:val="24"/>
+          <w:szCs w:val="24"/>
+        </w:rPr>
+      </w:pPr>
+      <w:r>
+        <w:rPr>
+          <w:rtl w:val="0"/>
+        </w:rPr>
+      </w:r>
+    </w:p>
+    <w:p>
+      <w:pPr>
+        <w:spacing w:line="360" w:lineRule="auto"/>
+        <w:rPr>
           <w:sz w:val="24"/>
           <w:szCs w:val="24"/>
         </w:rPr>
@@ -9540,7 +9708,7 @@
           <w:szCs w:val="28"/>
         </w:rPr>
       </w:pPr>
-      <w:bookmarkStart w:colFirst="0" w:colLast="0" w:name="_vv5si8589y5j" w:id="30"/>
+      <w:bookmarkStart w:colFirst="0" w:colLast="0" w:name="_z848vfck7erm" w:id="30"/>
       <w:bookmarkEnd w:id="30"/>
       <w:r>
         <w:rPr>
@@ -9549,60 +9717,64 @@
           <w:szCs w:val="28"/>
           <w:rtl w:val="0"/>
         </w:rPr>
-        <w:t xml:space="preserve">Marketing </w:t>
-      </w:r>
-    </w:p>
-    <w:p>
-      <w:pPr>
-        <w:spacing w:line="360" w:lineRule="auto"/>
-        <w:rPr>
-          <w:sz w:val="24"/>
-          <w:szCs w:val="24"/>
-        </w:rPr>
-      </w:pPr>
-      <w:r>
-        <w:rPr>
-          <w:rtl w:val="0"/>
-        </w:rPr>
-      </w:r>
-    </w:p>
-    <w:p>
-      <w:pPr>
-        <w:spacing w:line="360" w:lineRule="auto"/>
-        <w:jc w:val="both"/>
-        <w:rPr>
-          <w:sz w:val="24"/>
-          <w:szCs w:val="24"/>
-        </w:rPr>
-      </w:pPr>
-      <w:r>
-        <w:rPr>
-          <w:sz w:val="24"/>
-          <w:szCs w:val="24"/>
-          <w:rtl w:val="0"/>
-        </w:rPr>
-        <w:t xml:space="preserve"> Once the game reaches a state of being playable, it should be made available to testers to provide feedback and balancing issues. It will be uploaded to indie websites, such as Itch.io; gamejolt.com; indiedb.com. We will use social networks to spread out the word and game details such as www.develteam.com</w:t>
-      </w:r>
-    </w:p>
-    <w:p>
-      <w:pPr>
-        <w:spacing w:line="360" w:lineRule="auto"/>
-        <w:rPr>
-          <w:b w:val="1"/>
-          <w:sz w:val="24"/>
-          <w:szCs w:val="24"/>
-        </w:rPr>
-      </w:pPr>
-      <w:r>
-        <w:rPr>
-          <w:rtl w:val="0"/>
-        </w:rPr>
-      </w:r>
-    </w:p>
-    <w:p>
-      <w:pPr>
-        <w:spacing w:line="360" w:lineRule="auto"/>
-        <w:rPr>
+        <w:t xml:space="preserve">Demographics</w:t>
+      </w:r>
+    </w:p>
+    <w:p>
+      <w:pPr>
+        <w:spacing w:line="360" w:lineRule="auto"/>
+        <w:rPr>
+          <w:b w:val="1"/>
+          <w:sz w:val="24"/>
+          <w:szCs w:val="24"/>
+        </w:rPr>
+      </w:pPr>
+      <w:r>
+        <w:rPr>
+          <w:rtl w:val="0"/>
+        </w:rPr>
+      </w:r>
+    </w:p>
+    <w:p>
+      <w:pPr>
+        <w:spacing w:line="360" w:lineRule="auto"/>
+        <w:jc w:val="both"/>
+        <w:rPr>
+          <w:sz w:val="24"/>
+          <w:szCs w:val="24"/>
+        </w:rPr>
+      </w:pPr>
+      <w:r>
+        <w:rPr>
+          <w:sz w:val="24"/>
+          <w:szCs w:val="24"/>
+          <w:rtl w:val="0"/>
+        </w:rPr>
+        <w:t xml:space="preserve"> Target audience will fans of the horror themed games, above 18.</w:t>
+      </w:r>
+    </w:p>
+    <w:p>
+      <w:pPr>
+        <w:spacing w:line="360" w:lineRule="auto"/>
+        <w:rPr>
+          <w:b w:val="1"/>
+          <w:sz w:val="24"/>
+          <w:szCs w:val="24"/>
+        </w:rPr>
+      </w:pPr>
+      <w:r>
+        <w:rPr>
+          <w:rtl w:val="0"/>
+        </w:rPr>
+      </w:r>
+    </w:p>
+    <w:p>
+      <w:pPr>
+        <w:spacing w:line="360" w:lineRule="auto"/>
+        <w:ind w:left="0" w:firstLine="0"/>
+        <w:jc w:val="both"/>
+        <w:rPr>
+          <w:b w:val="1"/>
           <w:sz w:val="24"/>
           <w:szCs w:val="24"/>
         </w:rPr>
@@ -9628,7 +9800,7 @@
           <w:szCs w:val="28"/>
         </w:rPr>
       </w:pPr>
-      <w:bookmarkStart w:colFirst="0" w:colLast="0" w:name="_z848vfck7erm" w:id="31"/>
+      <w:bookmarkStart w:colFirst="0" w:colLast="0" w:name="_lhg7n5701z01" w:id="31"/>
       <w:bookmarkEnd w:id="31"/>
       <w:r>
         <w:rPr>
@@ -9637,64 +9809,62 @@
           <w:szCs w:val="28"/>
           <w:rtl w:val="0"/>
         </w:rPr>
-        <w:t xml:space="preserve">Demographics</w:t>
-      </w:r>
-    </w:p>
-    <w:p>
-      <w:pPr>
-        <w:spacing w:line="360" w:lineRule="auto"/>
-        <w:rPr>
-          <w:b w:val="1"/>
-          <w:sz w:val="24"/>
-          <w:szCs w:val="24"/>
-        </w:rPr>
-      </w:pPr>
-      <w:r>
-        <w:rPr>
-          <w:rtl w:val="0"/>
-        </w:rPr>
-      </w:r>
-    </w:p>
-    <w:p>
-      <w:pPr>
-        <w:spacing w:line="360" w:lineRule="auto"/>
-        <w:jc w:val="both"/>
-        <w:rPr>
-          <w:sz w:val="24"/>
-          <w:szCs w:val="24"/>
-        </w:rPr>
-      </w:pPr>
-      <w:r>
-        <w:rPr>
-          <w:sz w:val="24"/>
-          <w:szCs w:val="24"/>
-          <w:rtl w:val="0"/>
-        </w:rPr>
-        <w:t xml:space="preserve"> Target audience will fans of the horror themed games, above 18.</w:t>
-      </w:r>
-    </w:p>
-    <w:p>
-      <w:pPr>
-        <w:spacing w:line="360" w:lineRule="auto"/>
-        <w:rPr>
-          <w:b w:val="1"/>
-          <w:sz w:val="24"/>
-          <w:szCs w:val="24"/>
-        </w:rPr>
-      </w:pPr>
-      <w:r>
-        <w:rPr>
-          <w:rtl w:val="0"/>
-        </w:rPr>
-      </w:r>
-    </w:p>
-    <w:p>
-      <w:pPr>
-        <w:spacing w:line="360" w:lineRule="auto"/>
-        <w:ind w:left="0" w:firstLine="0"/>
-        <w:jc w:val="both"/>
-        <w:rPr>
-          <w:b w:val="1"/>
+        <w:t xml:space="preserve">Monetization</w:t>
+      </w:r>
+    </w:p>
+    <w:p>
+      <w:pPr>
+        <w:spacing w:line="360" w:lineRule="auto"/>
+        <w:rPr>
+          <w:b w:val="1"/>
+          <w:sz w:val="24"/>
+          <w:szCs w:val="24"/>
+        </w:rPr>
+      </w:pPr>
+      <w:r>
+        <w:rPr>
+          <w:rtl w:val="0"/>
+        </w:rPr>
+      </w:r>
+    </w:p>
+    <w:p>
+      <w:pPr>
+        <w:spacing w:line="360" w:lineRule="auto"/>
+        <w:jc w:val="both"/>
+        <w:rPr>
+          <w:sz w:val="24"/>
+          <w:szCs w:val="24"/>
+        </w:rPr>
+      </w:pPr>
+      <w:r>
+        <w:rPr>
+          <w:sz w:val="24"/>
+          <w:szCs w:val="24"/>
+          <w:rtl w:val="0"/>
+        </w:rPr>
+        <w:t xml:space="preserve"> Should the game be received with positive feedback from testers, it should be pondered a small selling price and donation.</w:t>
+      </w:r>
+    </w:p>
+    <w:p>
+      <w:pPr>
+        <w:spacing w:line="360" w:lineRule="auto"/>
+        <w:jc w:val="both"/>
+        <w:rPr>
+          <w:sz w:val="24"/>
+          <w:szCs w:val="24"/>
+        </w:rPr>
+      </w:pPr>
+      <w:r>
+        <w:rPr>
+          <w:rtl w:val="0"/>
+        </w:rPr>
+      </w:r>
+    </w:p>
+    <w:p>
+      <w:pPr>
+        <w:spacing w:line="360" w:lineRule="auto"/>
+        <w:jc w:val="both"/>
+        <w:rPr>
           <w:sz w:val="24"/>
           <w:szCs w:val="24"/>
         </w:rPr>
@@ -9720,7 +9890,7 @@
           <w:szCs w:val="28"/>
         </w:rPr>
       </w:pPr>
-      <w:bookmarkStart w:colFirst="0" w:colLast="0" w:name="_lhg7n5701z01" w:id="32"/>
+      <w:bookmarkStart w:colFirst="0" w:colLast="0" w:name="_a43frvj7dg3y" w:id="32"/>
       <w:bookmarkEnd w:id="32"/>
       <w:r>
         <w:rPr>
@@ -9729,40 +9899,50 @@
           <w:szCs w:val="28"/>
           <w:rtl w:val="0"/>
         </w:rPr>
-        <w:t xml:space="preserve">Monetization</w:t>
-      </w:r>
-    </w:p>
-    <w:p>
-      <w:pPr>
-        <w:spacing w:line="360" w:lineRule="auto"/>
-        <w:rPr>
-          <w:b w:val="1"/>
-          <w:sz w:val="24"/>
-          <w:szCs w:val="24"/>
-        </w:rPr>
-      </w:pPr>
-      <w:r>
-        <w:rPr>
-          <w:rtl w:val="0"/>
-        </w:rPr>
-      </w:r>
-    </w:p>
-    <w:p>
-      <w:pPr>
-        <w:spacing w:line="360" w:lineRule="auto"/>
-        <w:jc w:val="both"/>
-        <w:rPr>
-          <w:sz w:val="24"/>
-          <w:szCs w:val="24"/>
-        </w:rPr>
-      </w:pPr>
-      <w:r>
-        <w:rPr>
-          <w:sz w:val="24"/>
-          <w:szCs w:val="24"/>
-          <w:rtl w:val="0"/>
-        </w:rPr>
-        <w:t xml:space="preserve"> Should the game be received with positive feedback from testers, it should be pondered a small selling price and donation.</w:t>
+        <w:t xml:space="preserve">Localization</w:t>
+      </w:r>
+    </w:p>
+    <w:p>
+      <w:pPr>
+        <w:spacing w:line="360" w:lineRule="auto"/>
+        <w:jc w:val="both"/>
+        <w:rPr>
+          <w:b w:val="1"/>
+          <w:sz w:val="24"/>
+          <w:szCs w:val="24"/>
+        </w:rPr>
+      </w:pPr>
+      <w:r>
+        <w:rPr>
+          <w:rtl w:val="0"/>
+        </w:rPr>
+      </w:r>
+    </w:p>
+    <w:p>
+      <w:pPr>
+        <w:spacing w:line="360" w:lineRule="auto"/>
+        <w:jc w:val="both"/>
+        <w:rPr>
+          <w:sz w:val="24"/>
+          <w:szCs w:val="24"/>
+        </w:rPr>
+      </w:pPr>
+      <w:r>
+        <w:rPr>
+          <w:b w:val="1"/>
+          <w:sz w:val="24"/>
+          <w:szCs w:val="24"/>
+          <w:rtl w:val="0"/>
+        </w:rPr>
+        <w:t xml:space="preserve"> </w:t>
+      </w:r>
+      <w:r>
+        <w:rPr>
+          <w:sz w:val="24"/>
+          <w:szCs w:val="24"/>
+          <w:rtl w:val="0"/>
+        </w:rPr>
+        <w:t xml:space="preserve">The game will be developed with english language in mind.</w:t>
       </w:r>
     </w:p>
     <w:p>
@@ -9810,108 +9990,8 @@
           <w:szCs w:val="28"/>
         </w:rPr>
       </w:pPr>
-      <w:bookmarkStart w:colFirst="0" w:colLast="0" w:name="_a43frvj7dg3y" w:id="33"/>
+      <w:bookmarkStart w:colFirst="0" w:colLast="0" w:name="_7mt3a2b2bap8" w:id="33"/>
       <w:bookmarkEnd w:id="33"/>
-      <w:r>
-        <w:rPr>
-          <w:b w:val="1"/>
-          <w:sz w:val="28"/>
-          <w:szCs w:val="28"/>
-          <w:rtl w:val="0"/>
-        </w:rPr>
-        <w:t xml:space="preserve">Localization</w:t>
-      </w:r>
-    </w:p>
-    <w:p>
-      <w:pPr>
-        <w:spacing w:line="360" w:lineRule="auto"/>
-        <w:jc w:val="both"/>
-        <w:rPr>
-          <w:b w:val="1"/>
-          <w:sz w:val="24"/>
-          <w:szCs w:val="24"/>
-        </w:rPr>
-      </w:pPr>
-      <w:r>
-        <w:rPr>
-          <w:rtl w:val="0"/>
-        </w:rPr>
-      </w:r>
-    </w:p>
-    <w:p>
-      <w:pPr>
-        <w:spacing w:line="360" w:lineRule="auto"/>
-        <w:jc w:val="both"/>
-        <w:rPr>
-          <w:sz w:val="24"/>
-          <w:szCs w:val="24"/>
-        </w:rPr>
-      </w:pPr>
-      <w:r>
-        <w:rPr>
-          <w:b w:val="1"/>
-          <w:sz w:val="24"/>
-          <w:szCs w:val="24"/>
-          <w:rtl w:val="0"/>
-        </w:rPr>
-        <w:t xml:space="preserve"> </w:t>
-      </w:r>
-      <w:r>
-        <w:rPr>
-          <w:sz w:val="24"/>
-          <w:szCs w:val="24"/>
-          <w:rtl w:val="0"/>
-        </w:rPr>
-        <w:t xml:space="preserve">The game will be developed with english language in mind.</w:t>
-      </w:r>
-    </w:p>
-    <w:p>
-      <w:pPr>
-        <w:spacing w:line="360" w:lineRule="auto"/>
-        <w:jc w:val="both"/>
-        <w:rPr>
-          <w:sz w:val="24"/>
-          <w:szCs w:val="24"/>
-        </w:rPr>
-      </w:pPr>
-      <w:r>
-        <w:rPr>
-          <w:rtl w:val="0"/>
-        </w:rPr>
-      </w:r>
-    </w:p>
-    <w:p>
-      <w:pPr>
-        <w:spacing w:line="360" w:lineRule="auto"/>
-        <w:jc w:val="both"/>
-        <w:rPr>
-          <w:sz w:val="24"/>
-          <w:szCs w:val="24"/>
-        </w:rPr>
-      </w:pPr>
-      <w:r>
-        <w:br w:type="page"/>
-      </w:r>
-      <w:r>
-        <w:rPr>
-          <w:rtl w:val="0"/>
-        </w:rPr>
-      </w:r>
-    </w:p>
-    <w:p>
-      <w:pPr>
-        <w:pStyle w:val="Heading1"/>
-        <w:spacing w:line="360" w:lineRule="auto"/>
-        <w:ind w:firstLine="720"/>
-        <w:jc w:val="center"/>
-        <w:rPr>
-          <w:b w:val="1"/>
-          <w:sz w:val="28"/>
-          <w:szCs w:val="28"/>
-        </w:rPr>
-      </w:pPr>
-      <w:bookmarkStart w:colFirst="0" w:colLast="0" w:name="_7mt3a2b2bap8" w:id="34"/>
-      <w:bookmarkEnd w:id="34"/>
       <w:r>
         <w:rPr>
           <w:b w:val="1"/>
@@ -10043,39 +10123,28 @@
           <w:b w:val="1"/>
           <w:sz w:val="24"/>
           <w:szCs w:val="24"/>
-          <w:u w:val="none"/>
-        </w:rPr>
-      </w:pPr>
-      <w:r>
-        <w:rPr>
-          <w:rtl w:val="0"/>
-        </w:rPr>
-      </w:r>
-    </w:p>
-    <w:p>
-      <w:pPr>
-        <w:spacing w:line="360" w:lineRule="auto"/>
-        <w:jc w:val="both"/>
-        <w:rPr>
-          <w:sz w:val="24"/>
-          <w:szCs w:val="24"/>
-        </w:rPr>
-      </w:pPr>
-      <w:r>
-        <w:rPr>
-          <w:rtl w:val="0"/>
-        </w:rPr>
-      </w:r>
-    </w:p>
-    <w:p>
-      <w:pPr>
-        <w:spacing w:line="360" w:lineRule="auto"/>
-        <w:jc w:val="both"/>
-        <w:rPr>
-          <w:sz w:val="24"/>
-          <w:szCs w:val="24"/>
-        </w:rPr>
-      </w:pPr>
+          <w:highlight w:val="white"/>
+        </w:rPr>
+      </w:pPr>
+      <w:r>
+        <w:rPr>
+          <w:sz w:val="24"/>
+          <w:szCs w:val="24"/>
+          <w:highlight w:val="white"/>
+          <w:rtl w:val="0"/>
+        </w:rPr>
+        <w:t xml:space="preserve">Each time the caretaker catches you, your character is gassed, put under unconscious, and wakes up with a new cybernetic implant. The caretaker's experiments are ongoing. Mechanically, each implant actually improves the player- you get better at doing things. So it serves as dynamic difficulty. But if you lose too much, the caretaker decides to either 'start over'. A lot of games 'reward you' with Difficulty, right? The next level is always more challenging, so basically instead of making an easy mode, the game uses its structure to gradually build one-up. </w:t>
+      </w:r>
+      <w:r>
+        <w:rPr>
+          <w:b w:val="1"/>
+          <w:sz w:val="24"/>
+          <w:szCs w:val="24"/>
+          <w:highlight w:val="white"/>
+          <w:rtl w:val="0"/>
+        </w:rPr>
+        <w:t xml:space="preserve">Could work but needs tweaking and adaptation to story.</w:t>
+      </w:r>
       <w:r>
         <w:rPr>
           <w:rtl w:val="0"/>
@@ -12560,10 +12629,10 @@
     <w:lvl w:ilvl="0">
       <w:start w:val="1"/>
       <w:numFmt w:val="bullet"/>
-      <w:lvlText w:val="-"/>
-      <w:lvlJc w:val="left"/>
-      <w:pPr>
-        <w:ind w:left="720" w:hanging="360"/>
+      <w:lvlText w:val="●"/>
+      <w:lvlJc w:val="left"/>
+      <w:pPr>
+        <w:ind w:left="1440" w:hanging="360"/>
       </w:pPr>
       <w:rPr>
         <w:u w:val="none"/>
@@ -12572,10 +12641,10 @@
     <w:lvl w:ilvl="1">
       <w:start w:val="1"/>
       <w:numFmt w:val="bullet"/>
-      <w:lvlText w:val="-"/>
-      <w:lvlJc w:val="left"/>
-      <w:pPr>
-        <w:ind w:left="1440" w:hanging="360"/>
+      <w:lvlText w:val="○"/>
+      <w:lvlJc w:val="left"/>
+      <w:pPr>
+        <w:ind w:left="2160" w:hanging="360"/>
       </w:pPr>
       <w:rPr>
         <w:u w:val="none"/>
@@ -12584,10 +12653,10 @@
     <w:lvl w:ilvl="2">
       <w:start w:val="1"/>
       <w:numFmt w:val="bullet"/>
-      <w:lvlText w:val="-"/>
-      <w:lvlJc w:val="left"/>
-      <w:pPr>
-        <w:ind w:left="2160" w:hanging="360"/>
+      <w:lvlText w:val="■"/>
+      <w:lvlJc w:val="left"/>
+      <w:pPr>
+        <w:ind w:left="2880" w:hanging="360"/>
       </w:pPr>
       <w:rPr>
         <w:u w:val="none"/>
@@ -12596,10 +12665,10 @@
     <w:lvl w:ilvl="3">
       <w:start w:val="1"/>
       <w:numFmt w:val="bullet"/>
-      <w:lvlText w:val="-"/>
-      <w:lvlJc w:val="left"/>
-      <w:pPr>
-        <w:ind w:left="2880" w:hanging="360"/>
+      <w:lvlText w:val="●"/>
+      <w:lvlJc w:val="left"/>
+      <w:pPr>
+        <w:ind w:left="3600" w:hanging="360"/>
       </w:pPr>
       <w:rPr>
         <w:u w:val="none"/>
@@ -12608,10 +12677,10 @@
     <w:lvl w:ilvl="4">
       <w:start w:val="1"/>
       <w:numFmt w:val="bullet"/>
-      <w:lvlText w:val="-"/>
-      <w:lvlJc w:val="left"/>
-      <w:pPr>
-        <w:ind w:left="3600" w:hanging="360"/>
+      <w:lvlText w:val="○"/>
+      <w:lvlJc w:val="left"/>
+      <w:pPr>
+        <w:ind w:left="4320" w:hanging="360"/>
       </w:pPr>
       <w:rPr>
         <w:u w:val="none"/>
@@ -12620,10 +12689,10 @@
     <w:lvl w:ilvl="5">
       <w:start w:val="1"/>
       <w:numFmt w:val="bullet"/>
-      <w:lvlText w:val="-"/>
-      <w:lvlJc w:val="left"/>
-      <w:pPr>
-        <w:ind w:left="4320" w:hanging="360"/>
+      <w:lvlText w:val="■"/>
+      <w:lvlJc w:val="left"/>
+      <w:pPr>
+        <w:ind w:left="5040" w:hanging="360"/>
       </w:pPr>
       <w:rPr>
         <w:u w:val="none"/>
@@ -12632,10 +12701,10 @@
     <w:lvl w:ilvl="6">
       <w:start w:val="1"/>
       <w:numFmt w:val="bullet"/>
-      <w:lvlText w:val="-"/>
-      <w:lvlJc w:val="left"/>
-      <w:pPr>
-        <w:ind w:left="5040" w:hanging="360"/>
+      <w:lvlText w:val="●"/>
+      <w:lvlJc w:val="left"/>
+      <w:pPr>
+        <w:ind w:left="5760" w:hanging="360"/>
       </w:pPr>
       <w:rPr>
         <w:u w:val="none"/>
@@ -12644,10 +12713,10 @@
     <w:lvl w:ilvl="7">
       <w:start w:val="1"/>
       <w:numFmt w:val="bullet"/>
-      <w:lvlText w:val="-"/>
-      <w:lvlJc w:val="left"/>
-      <w:pPr>
-        <w:ind w:left="5760" w:hanging="360"/>
+      <w:lvlText w:val="○"/>
+      <w:lvlJc w:val="left"/>
+      <w:pPr>
+        <w:ind w:left="6480" w:hanging="360"/>
       </w:pPr>
       <w:rPr>
         <w:u w:val="none"/>
@@ -12656,10 +12725,10 @@
     <w:lvl w:ilvl="8">
       <w:start w:val="1"/>
       <w:numFmt w:val="bullet"/>
-      <w:lvlText w:val="-"/>
-      <w:lvlJc w:val="left"/>
-      <w:pPr>
-        <w:ind w:left="6480" w:hanging="360"/>
+      <w:lvlText w:val="■"/>
+      <w:lvlJc w:val="left"/>
+      <w:pPr>
+        <w:ind w:left="7200" w:hanging="360"/>
       </w:pPr>
       <w:rPr>
         <w:u w:val="none"/>
@@ -13113,13 +13182,25 @@
       <w:lvlText w:val="-"/>
       <w:lvlJc w:val="left"/>
       <w:pPr>
+        <w:ind w:left="720" w:hanging="360"/>
+      </w:pPr>
+      <w:rPr>
+        <w:u w:val="none"/>
+      </w:rPr>
+    </w:lvl>
+    <w:lvl w:ilvl="1">
+      <w:start w:val="1"/>
+      <w:numFmt w:val="bullet"/>
+      <w:lvlText w:val="-"/>
+      <w:lvlJc w:val="left"/>
+      <w:pPr>
         <w:ind w:left="1440" w:hanging="360"/>
       </w:pPr>
       <w:rPr>
         <w:u w:val="none"/>
       </w:rPr>
     </w:lvl>
-    <w:lvl w:ilvl="1">
+    <w:lvl w:ilvl="2">
       <w:start w:val="1"/>
       <w:numFmt w:val="bullet"/>
       <w:lvlText w:val="-"/>
@@ -13131,7 +13212,7 @@
         <w:u w:val="none"/>
       </w:rPr>
     </w:lvl>
-    <w:lvl w:ilvl="2">
+    <w:lvl w:ilvl="3">
       <w:start w:val="1"/>
       <w:numFmt w:val="bullet"/>
       <w:lvlText w:val="-"/>
@@ -13143,7 +13224,7 @@
         <w:u w:val="none"/>
       </w:rPr>
     </w:lvl>
-    <w:lvl w:ilvl="3">
+    <w:lvl w:ilvl="4">
       <w:start w:val="1"/>
       <w:numFmt w:val="bullet"/>
       <w:lvlText w:val="-"/>
@@ -13155,7 +13236,7 @@
         <w:u w:val="none"/>
       </w:rPr>
     </w:lvl>
-    <w:lvl w:ilvl="4">
+    <w:lvl w:ilvl="5">
       <w:start w:val="1"/>
       <w:numFmt w:val="bullet"/>
       <w:lvlText w:val="-"/>
@@ -13167,7 +13248,7 @@
         <w:u w:val="none"/>
       </w:rPr>
     </w:lvl>
-    <w:lvl w:ilvl="5">
+    <w:lvl w:ilvl="6">
       <w:start w:val="1"/>
       <w:numFmt w:val="bullet"/>
       <w:lvlText w:val="-"/>
@@ -13179,7 +13260,7 @@
         <w:u w:val="none"/>
       </w:rPr>
     </w:lvl>
-    <w:lvl w:ilvl="6">
+    <w:lvl w:ilvl="7">
       <w:start w:val="1"/>
       <w:numFmt w:val="bullet"/>
       <w:lvlText w:val="-"/>
@@ -13191,25 +13272,13 @@
         <w:u w:val="none"/>
       </w:rPr>
     </w:lvl>
-    <w:lvl w:ilvl="7">
+    <w:lvl w:ilvl="8">
       <w:start w:val="1"/>
       <w:numFmt w:val="bullet"/>
       <w:lvlText w:val="-"/>
       <w:lvlJc w:val="left"/>
       <w:pPr>
         <w:ind w:left="6480" w:hanging="360"/>
-      </w:pPr>
-      <w:rPr>
-        <w:u w:val="none"/>
-      </w:rPr>
-    </w:lvl>
-    <w:lvl w:ilvl="8">
-      <w:start w:val="1"/>
-      <w:numFmt w:val="bullet"/>
-      <w:lvlText w:val="-"/>
-      <w:lvlJc w:val="left"/>
-      <w:pPr>
-        <w:ind w:left="7200" w:hanging="360"/>
       </w:pPr>
       <w:rPr>
         <w:u w:val="none"/>
@@ -13223,7 +13292,7 @@
       <w:lvlText w:val="-"/>
       <w:lvlJc w:val="left"/>
       <w:pPr>
-        <w:ind w:left="720" w:hanging="360"/>
+        <w:ind w:left="1440" w:hanging="360"/>
       </w:pPr>
       <w:rPr>
         <w:u w:val="none"/>
@@ -13235,7 +13304,7 @@
       <w:lvlText w:val="-"/>
       <w:lvlJc w:val="left"/>
       <w:pPr>
-        <w:ind w:left="1440" w:hanging="360"/>
+        <w:ind w:left="2160" w:hanging="360"/>
       </w:pPr>
       <w:rPr>
         <w:u w:val="none"/>
@@ -13247,7 +13316,7 @@
       <w:lvlText w:val="-"/>
       <w:lvlJc w:val="left"/>
       <w:pPr>
-        <w:ind w:left="2160" w:hanging="360"/>
+        <w:ind w:left="2880" w:hanging="360"/>
       </w:pPr>
       <w:rPr>
         <w:u w:val="none"/>
@@ -13259,7 +13328,7 @@
       <w:lvlText w:val="-"/>
       <w:lvlJc w:val="left"/>
       <w:pPr>
-        <w:ind w:left="2880" w:hanging="360"/>
+        <w:ind w:left="3600" w:hanging="360"/>
       </w:pPr>
       <w:rPr>
         <w:u w:val="none"/>
@@ -13271,7 +13340,7 @@
       <w:lvlText w:val="-"/>
       <w:lvlJc w:val="left"/>
       <w:pPr>
-        <w:ind w:left="3600" w:hanging="360"/>
+        <w:ind w:left="4320" w:hanging="360"/>
       </w:pPr>
       <w:rPr>
         <w:u w:val="none"/>
@@ -13283,7 +13352,7 @@
       <w:lvlText w:val="-"/>
       <w:lvlJc w:val="left"/>
       <w:pPr>
-        <w:ind w:left="4320" w:hanging="360"/>
+        <w:ind w:left="5040" w:hanging="360"/>
       </w:pPr>
       <w:rPr>
         <w:u w:val="none"/>
@@ -13295,7 +13364,7 @@
       <w:lvlText w:val="-"/>
       <w:lvlJc w:val="left"/>
       <w:pPr>
-        <w:ind w:left="5040" w:hanging="360"/>
+        <w:ind w:left="5760" w:hanging="360"/>
       </w:pPr>
       <w:rPr>
         <w:u w:val="none"/>
@@ -13307,7 +13376,7 @@
       <w:lvlText w:val="-"/>
       <w:lvlJc w:val="left"/>
       <w:pPr>
-        <w:ind w:left="5760" w:hanging="360"/>
+        <w:ind w:left="6480" w:hanging="360"/>
       </w:pPr>
       <w:rPr>
         <w:u w:val="none"/>
@@ -13319,7 +13388,7 @@
       <w:lvlText w:val="-"/>
       <w:lvlJc w:val="left"/>
       <w:pPr>
-        <w:ind w:left="6480" w:hanging="360"/>
+        <w:ind w:left="7200" w:hanging="360"/>
       </w:pPr>
       <w:rPr>
         <w:u w:val="none"/>
@@ -13437,6 +13506,116 @@
     </w:lvl>
   </w:abstractNum>
   <w:abstractNum w:abstractNumId="30">
+    <w:lvl w:ilvl="0">
+      <w:start w:val="1"/>
+      <w:numFmt w:val="bullet"/>
+      <w:lvlText w:val="-"/>
+      <w:lvlJc w:val="left"/>
+      <w:pPr>
+        <w:ind w:left="720" w:hanging="360"/>
+      </w:pPr>
+      <w:rPr>
+        <w:u w:val="none"/>
+      </w:rPr>
+    </w:lvl>
+    <w:lvl w:ilvl="1">
+      <w:start w:val="1"/>
+      <w:numFmt w:val="bullet"/>
+      <w:lvlText w:val="-"/>
+      <w:lvlJc w:val="left"/>
+      <w:pPr>
+        <w:ind w:left="1440" w:hanging="360"/>
+      </w:pPr>
+      <w:rPr>
+        <w:u w:val="none"/>
+      </w:rPr>
+    </w:lvl>
+    <w:lvl w:ilvl="2">
+      <w:start w:val="1"/>
+      <w:numFmt w:val="bullet"/>
+      <w:lvlText w:val="-"/>
+      <w:lvlJc w:val="left"/>
+      <w:pPr>
+        <w:ind w:left="2160" w:hanging="360"/>
+      </w:pPr>
+      <w:rPr>
+        <w:u w:val="none"/>
+      </w:rPr>
+    </w:lvl>
+    <w:lvl w:ilvl="3">
+      <w:start w:val="1"/>
+      <w:numFmt w:val="bullet"/>
+      <w:lvlText w:val="-"/>
+      <w:lvlJc w:val="left"/>
+      <w:pPr>
+        <w:ind w:left="2880" w:hanging="360"/>
+      </w:pPr>
+      <w:rPr>
+        <w:u w:val="none"/>
+      </w:rPr>
+    </w:lvl>
+    <w:lvl w:ilvl="4">
+      <w:start w:val="1"/>
+      <w:numFmt w:val="bullet"/>
+      <w:lvlText w:val="-"/>
+      <w:lvlJc w:val="left"/>
+      <w:pPr>
+        <w:ind w:left="3600" w:hanging="360"/>
+      </w:pPr>
+      <w:rPr>
+        <w:u w:val="none"/>
+      </w:rPr>
+    </w:lvl>
+    <w:lvl w:ilvl="5">
+      <w:start w:val="1"/>
+      <w:numFmt w:val="bullet"/>
+      <w:lvlText w:val="-"/>
+      <w:lvlJc w:val="left"/>
+      <w:pPr>
+        <w:ind w:left="4320" w:hanging="360"/>
+      </w:pPr>
+      <w:rPr>
+        <w:u w:val="none"/>
+      </w:rPr>
+    </w:lvl>
+    <w:lvl w:ilvl="6">
+      <w:start w:val="1"/>
+      <w:numFmt w:val="bullet"/>
+      <w:lvlText w:val="-"/>
+      <w:lvlJc w:val="left"/>
+      <w:pPr>
+        <w:ind w:left="5040" w:hanging="360"/>
+      </w:pPr>
+      <w:rPr>
+        <w:u w:val="none"/>
+      </w:rPr>
+    </w:lvl>
+    <w:lvl w:ilvl="7">
+      <w:start w:val="1"/>
+      <w:numFmt w:val="bullet"/>
+      <w:lvlText w:val="-"/>
+      <w:lvlJc w:val="left"/>
+      <w:pPr>
+        <w:ind w:left="5760" w:hanging="360"/>
+      </w:pPr>
+      <w:rPr>
+        <w:u w:val="none"/>
+      </w:rPr>
+    </w:lvl>
+    <w:lvl w:ilvl="8">
+      <w:start w:val="1"/>
+      <w:numFmt w:val="bullet"/>
+      <w:lvlText w:val="-"/>
+      <w:lvlJc w:val="left"/>
+      <w:pPr>
+        <w:ind w:left="6480" w:hanging="360"/>
+      </w:pPr>
+      <w:rPr>
+        <w:u w:val="none"/>
+      </w:rPr>
+    </w:lvl>
+  </w:abstractNum>
+  <w:abstractNum w:abstractNumId="31">
     <w:lvl w:ilvl="0">
       <w:start w:val="1"/>
       <w:numFmt w:val="bullet"/>
@@ -13635,6 +13814,9 @@
   </w:num>
   <w:num w:numId="30">
     <w:abstractNumId w:val="30"/>
+  </w:num>
+  <w:num w:numId="31">
+    <w:abstractNumId w:val="31"/>
   </w:num>
 </w:numbering>
 </file>

</xml_diff>